<commit_message>
data cleanning code and images
</commit_message>
<xml_diff>
--- a/TwoPageSummary.docx
+++ b/TwoPageSummary.docx
@@ -32,7 +32,7 @@
     <w:p>
       <w:pPr>
         <w:pStyle w:val="a3"/>
-        <w:ind w:firstLine="720"/>
+        <w:ind w:firstLineChars="150" w:firstLine="360"/>
         <w:rPr>
           <w:rFonts w:ascii="Times New Roman" w:hAnsi="Times New Roman" w:cs="Times New Roman"/>
           <w:sz w:val="24"/>
@@ -47,6 +47,126 @@
         </w:rPr>
         <w:t xml:space="preserve">The percentage of body fat is an important indicator of personal health. However, it is hard to implement the accurate way of measurement of body fat. Thus, here we trying to discover a model to answer </w:t>
       </w:r>
+      <w:r>
+        <w:rPr>
+          <w:rFonts w:ascii="Times New Roman" w:hAnsi="Times New Roman" w:cs="Times New Roman"/>
+          <w:sz w:val="24"/>
+          <w:szCs w:val="24"/>
+        </w:rPr>
+        <w:t>this question</w:t>
+      </w:r>
+      <w:r>
+        <w:rPr>
+          <w:rFonts w:ascii="Times New Roman" w:hAnsi="Times New Roman" w:cs="Times New Roman"/>
+          <w:sz w:val="24"/>
+          <w:szCs w:val="24"/>
+        </w:rPr>
+        <w:t xml:space="preserve"> with other measurement which are much easier to get.</w:t>
+      </w:r>
+    </w:p>
+    <w:p>
+      <w:pPr>
+        <w:pStyle w:val="a3"/>
+        <w:rPr>
+          <w:rFonts w:ascii="Times New Roman" w:hAnsi="Times New Roman" w:cs="Times New Roman"/>
+          <w:sz w:val="24"/>
+          <w:szCs w:val="24"/>
+        </w:rPr>
+      </w:pPr>
+      <w:r>
+        <w:rPr>
+          <w:rFonts w:ascii="Times New Roman" w:hAnsi="Times New Roman" w:cs="Times New Roman"/>
+          <w:b/>
+          <w:sz w:val="24"/>
+          <w:szCs w:val="24"/>
+        </w:rPr>
+        <w:t xml:space="preserve">Data </w:t>
+      </w:r>
+      <w:r>
+        <w:rPr>
+          <w:rFonts w:ascii="Times New Roman" w:hAnsi="Times New Roman" w:cs="Times New Roman"/>
+          <w:b/>
+          <w:sz w:val="24"/>
+          <w:szCs w:val="24"/>
+        </w:rPr>
+        <w:t>C</w:t>
+      </w:r>
+      <w:r>
+        <w:rPr>
+          <w:rFonts w:ascii="Times New Roman" w:hAnsi="Times New Roman" w:cs="Times New Roman"/>
+          <w:b/>
+          <w:sz w:val="24"/>
+          <w:szCs w:val="24"/>
+        </w:rPr>
+        <w:t>leaning</w:t>
+      </w:r>
+      <w:r>
+        <w:rPr>
+          <w:rFonts w:ascii="Times New Roman" w:hAnsi="Times New Roman" w:cs="Times New Roman"/>
+          <w:sz w:val="24"/>
+          <w:szCs w:val="24"/>
+        </w:rPr>
+        <w:t xml:space="preserve">: </w:t>
+      </w:r>
+    </w:p>
+    <w:p>
+      <w:pPr>
+        <w:pStyle w:val="a3"/>
+        <w:ind w:firstLineChars="150" w:firstLine="360"/>
+        <w:rPr>
+          <w:rFonts w:ascii="Times New Roman" w:hAnsi="Times New Roman" w:cs="Times New Roman"/>
+          <w:sz w:val="24"/>
+          <w:szCs w:val="24"/>
+        </w:rPr>
+      </w:pPr>
+      <w:r>
+        <w:rPr>
+          <w:rFonts w:ascii="Times New Roman" w:hAnsi="Times New Roman" w:cs="Times New Roman"/>
+          <w:sz w:val="24"/>
+          <w:szCs w:val="24"/>
+        </w:rPr>
+        <w:t xml:space="preserve">The data set is about </w:t>
+      </w:r>
+      <w:r>
+        <w:rPr>
+          <w:rFonts w:ascii="Times New Roman" w:hAnsi="Times New Roman" w:cs="Times New Roman"/>
+          <w:sz w:val="24"/>
+          <w:szCs w:val="24"/>
+        </w:rPr>
+        <w:t>252 men with measurements of their percentage of body fat and various body circumference measurements.</w:t>
+      </w:r>
+      <w:r>
+        <w:rPr>
+          <w:rFonts w:ascii="Times New Roman" w:hAnsi="Times New Roman" w:cs="Times New Roman"/>
+          <w:sz w:val="24"/>
+          <w:szCs w:val="24"/>
+        </w:rPr>
+        <w:t xml:space="preserve"> (SOURCE)</w:t>
+      </w:r>
+      <w:r>
+        <w:rPr>
+          <w:rFonts w:ascii="Times New Roman" w:hAnsi="Times New Roman" w:cs="Times New Roman"/>
+          <w:sz w:val="24"/>
+          <w:szCs w:val="24"/>
+        </w:rPr>
+        <w:t xml:space="preserve">. The Y, bodyfat percentage, range from 0 to </w:t>
+      </w:r>
+      <w:r>
+        <w:rPr>
+          <w:rFonts w:ascii="Times New Roman" w:hAnsi="Times New Roman" w:cs="Times New Roman"/>
+          <w:sz w:val="24"/>
+          <w:szCs w:val="24"/>
+        </w:rPr>
+        <w:t>45.10</w:t>
+      </w:r>
+      <w:r>
+        <w:rPr>
+          <w:rFonts w:ascii="Times New Roman" w:hAnsi="Times New Roman" w:cs="Times New Roman"/>
+          <w:sz w:val="24"/>
+          <w:szCs w:val="24"/>
+        </w:rPr>
+        <w:t xml:space="preserve">, has mean 18.94 and median 19. </w:t>
+      </w:r>
       <w:proofErr w:type="gramStart"/>
       <w:r>
         <w:rPr>
@@ -54,7 +174,7 @@
           <w:sz w:val="24"/>
           <w:szCs w:val="24"/>
         </w:rPr>
-        <w:t>this questions</w:t>
+        <w:t>It’s</w:t>
       </w:r>
       <w:proofErr w:type="gramEnd"/>
       <w:r>
@@ -63,87 +183,36 @@
           <w:sz w:val="24"/>
           <w:szCs w:val="24"/>
         </w:rPr>
-        <w:t xml:space="preserve"> with other measurement which are much easier to get.</w:t>
-      </w:r>
-    </w:p>
-    <w:p>
-      <w:pPr>
-        <w:pStyle w:val="a3"/>
-        <w:rPr>
-          <w:rFonts w:ascii="Times New Roman" w:hAnsi="Times New Roman" w:cs="Times New Roman"/>
-          <w:sz w:val="24"/>
-          <w:szCs w:val="24"/>
-        </w:rPr>
-      </w:pPr>
-      <w:r>
-        <w:rPr>
-          <w:rFonts w:ascii="Times New Roman" w:hAnsi="Times New Roman" w:cs="Times New Roman"/>
-          <w:b/>
-          <w:sz w:val="24"/>
-          <w:szCs w:val="24"/>
-        </w:rPr>
-        <w:t xml:space="preserve">Data </w:t>
-      </w:r>
-      <w:r>
-        <w:rPr>
-          <w:rFonts w:ascii="Times New Roman" w:hAnsi="Times New Roman" w:cs="Times New Roman"/>
-          <w:b/>
-          <w:sz w:val="24"/>
-          <w:szCs w:val="24"/>
-        </w:rPr>
-        <w:t>C</w:t>
-      </w:r>
-      <w:r>
-        <w:rPr>
-          <w:rFonts w:ascii="Times New Roman" w:hAnsi="Times New Roman" w:cs="Times New Roman"/>
-          <w:b/>
-          <w:sz w:val="24"/>
-          <w:szCs w:val="24"/>
-        </w:rPr>
-        <w:t>leaning</w:t>
-      </w:r>
-      <w:r>
-        <w:rPr>
-          <w:rFonts w:ascii="Times New Roman" w:hAnsi="Times New Roman" w:cs="Times New Roman"/>
-          <w:sz w:val="24"/>
-          <w:szCs w:val="24"/>
-        </w:rPr>
-        <w:t xml:space="preserve">: </w:t>
-      </w:r>
-    </w:p>
-    <w:p>
-      <w:pPr>
-        <w:pStyle w:val="a3"/>
-        <w:rPr>
-          <w:rFonts w:ascii="Times New Roman" w:hAnsi="Times New Roman" w:cs="Times New Roman"/>
-          <w:sz w:val="24"/>
-          <w:szCs w:val="24"/>
-        </w:rPr>
-      </w:pPr>
-      <w:r>
-        <w:rPr>
-          <w:rFonts w:ascii="Times New Roman" w:hAnsi="Times New Roman" w:cs="Times New Roman"/>
-          <w:sz w:val="24"/>
-          <w:szCs w:val="24"/>
-        </w:rPr>
-        <w:tab/>
-        <w:t xml:space="preserve">The data set is about </w:t>
-      </w:r>
-      <w:r>
-        <w:rPr>
-          <w:rFonts w:ascii="Times New Roman" w:hAnsi="Times New Roman" w:cs="Times New Roman"/>
-          <w:sz w:val="24"/>
-          <w:szCs w:val="24"/>
-        </w:rPr>
-        <w:t>252 men with measurements of their percentage of body fat and various body circumference measurements.</w:t>
-      </w:r>
-      <w:r>
-        <w:rPr>
-          <w:rFonts w:ascii="Times New Roman" w:hAnsi="Times New Roman" w:cs="Times New Roman"/>
-          <w:sz w:val="24"/>
-          <w:szCs w:val="24"/>
-        </w:rPr>
-        <w:t xml:space="preserve"> (SOURCE)</w:t>
+        <w:t xml:space="preserve"> also worth noticing that the data is 0.1 level.</w:t>
+      </w:r>
+    </w:p>
+    <w:p>
+      <w:pPr>
+        <w:pStyle w:val="a3"/>
+        <w:ind w:firstLineChars="150" w:firstLine="360"/>
+        <w:rPr>
+          <w:rFonts w:ascii="Times New Roman" w:hAnsi="Times New Roman" w:cs="Times New Roman"/>
+          <w:sz w:val="24"/>
+          <w:szCs w:val="24"/>
+        </w:rPr>
+      </w:pPr>
+      <w:proofErr w:type="gramStart"/>
+      <w:r>
+        <w:rPr>
+          <w:rFonts w:ascii="Times New Roman" w:hAnsi="Times New Roman" w:cs="Times New Roman"/>
+          <w:sz w:val="24"/>
+          <w:szCs w:val="24"/>
+        </w:rPr>
+        <w:t>During checking the data set, there</w:t>
+      </w:r>
+      <w:proofErr w:type="gramEnd"/>
+      <w:r>
+        <w:rPr>
+          <w:rFonts w:ascii="Times New Roman" w:hAnsi="Times New Roman" w:cs="Times New Roman"/>
+          <w:sz w:val="24"/>
+          <w:szCs w:val="24"/>
+        </w:rPr>
+        <w:t xml:space="preserve"> are several suspicious data points arise:</w:t>
       </w:r>
     </w:p>
     <w:p>
@@ -157,84 +226,182 @@
           <w:rFonts w:ascii="Times New Roman" w:hAnsi="Times New Roman" w:cs="Times New Roman"/>
           <w:sz w:val="24"/>
           <w:szCs w:val="24"/>
-          <w:highlight w:val="yellow"/>
-        </w:rPr>
-      </w:pPr>
-      <w:r>
-        <w:rPr>
-          <w:rFonts w:ascii="Times New Roman" w:hAnsi="Times New Roman" w:cs="Times New Roman"/>
-          <w:sz w:val="24"/>
-          <w:szCs w:val="24"/>
-          <w:highlight w:val="yellow"/>
-        </w:rPr>
-        <w:t xml:space="preserve">Discuss </w:t>
-      </w:r>
-      <w:r>
-        <w:rPr>
-          <w:rFonts w:ascii="Times New Roman" w:hAnsi="Times New Roman" w:cs="Times New Roman"/>
-          <w:sz w:val="24"/>
-          <w:szCs w:val="24"/>
-          <w:highlight w:val="yellow"/>
-        </w:rPr>
-        <w:t>any relevant/</w:t>
-      </w:r>
-      <w:r>
-        <w:rPr>
-          <w:rFonts w:ascii="Times New Roman" w:hAnsi="Times New Roman" w:cs="Times New Roman"/>
-          <w:sz w:val="24"/>
-          <w:szCs w:val="24"/>
-          <w:highlight w:val="yellow"/>
-        </w:rPr>
-        <w:t>key aspects about the data</w:t>
-      </w:r>
-      <w:r>
-        <w:rPr>
-          <w:rFonts w:ascii="Times New Roman" w:hAnsi="Times New Roman" w:cs="Times New Roman"/>
-          <w:sz w:val="24"/>
-          <w:szCs w:val="24"/>
-          <w:highlight w:val="yellow"/>
-        </w:rPr>
-        <w:t xml:space="preserve"> (e.g. mean/</w:t>
-      </w:r>
-      <w:proofErr w:type="spellStart"/>
-      <w:r>
-        <w:rPr>
-          <w:rFonts w:ascii="Times New Roman" w:hAnsi="Times New Roman" w:cs="Times New Roman"/>
-          <w:sz w:val="24"/>
-          <w:szCs w:val="24"/>
-          <w:highlight w:val="yellow"/>
-        </w:rPr>
-        <w:t>sd</w:t>
-      </w:r>
-      <w:proofErr w:type="spellEnd"/>
-      <w:r>
-        <w:rPr>
-          <w:rFonts w:ascii="Times New Roman" w:hAnsi="Times New Roman" w:cs="Times New Roman"/>
-          <w:sz w:val="24"/>
-          <w:szCs w:val="24"/>
-          <w:highlight w:val="yellow"/>
-        </w:rPr>
-        <w:t xml:space="preserve"> of Y, some </w:t>
-      </w:r>
-      <w:proofErr w:type="spellStart"/>
-      <w:r>
-        <w:rPr>
-          <w:rFonts w:ascii="Times New Roman" w:hAnsi="Times New Roman" w:cs="Times New Roman"/>
-          <w:sz w:val="24"/>
-          <w:szCs w:val="24"/>
-          <w:highlight w:val="yellow"/>
-        </w:rPr>
-        <w:t>Xs</w:t>
-      </w:r>
-      <w:proofErr w:type="spellEnd"/>
-      <w:r>
-        <w:rPr>
-          <w:rFonts w:ascii="Times New Roman" w:hAnsi="Times New Roman" w:cs="Times New Roman"/>
-          <w:sz w:val="24"/>
-          <w:szCs w:val="24"/>
-          <w:highlight w:val="yellow"/>
-        </w:rPr>
-        <w:t>)</w:t>
+        </w:rPr>
+      </w:pPr>
+      <w:r>
+        <w:rPr>
+          <w:rFonts w:ascii="Times New Roman" w:eastAsia="等线" w:hAnsi="Times New Roman" w:cs="Times New Roman" w:hint="eastAsia"/>
+          <w:sz w:val="24"/>
+          <w:szCs w:val="24"/>
+          <w:lang w:eastAsia="zh-CN"/>
+        </w:rPr>
+        <w:t>A</w:t>
+      </w:r>
+      <w:r>
+        <w:rPr>
+          <w:rFonts w:ascii="Times New Roman" w:eastAsia="等线" w:hAnsi="Times New Roman" w:cs="Times New Roman"/>
+          <w:sz w:val="24"/>
+          <w:szCs w:val="24"/>
+          <w:lang w:eastAsia="zh-CN"/>
+        </w:rPr>
+        <w:t xml:space="preserve">s we know from (), the bodyfat that calculated from the density shall be accurate. Yet there are several outliers whose bodyfat does not meet the calculated body fat from density. </w:t>
+      </w:r>
+      <w:r>
+        <w:rPr>
+          <w:rFonts w:ascii="Times New Roman" w:eastAsia="等线" w:hAnsi="Times New Roman" w:cs="Times New Roman"/>
+          <w:sz w:val="24"/>
+          <w:szCs w:val="24"/>
+          <w:lang w:eastAsia="zh-CN"/>
+        </w:rPr>
+        <w:t xml:space="preserve">We </w:t>
+      </w:r>
+      <w:proofErr w:type="gramStart"/>
+      <w:r>
+        <w:rPr>
+          <w:rFonts w:ascii="Times New Roman" w:eastAsia="等线" w:hAnsi="Times New Roman" w:cs="Times New Roman"/>
+          <w:sz w:val="24"/>
+          <w:szCs w:val="24"/>
+          <w:lang w:eastAsia="zh-CN"/>
+        </w:rPr>
+        <w:t>can’t</w:t>
+      </w:r>
+      <w:proofErr w:type="gramEnd"/>
+      <w:r>
+        <w:rPr>
+          <w:rFonts w:ascii="Times New Roman" w:eastAsia="等线" w:hAnsi="Times New Roman" w:cs="Times New Roman"/>
+          <w:sz w:val="24"/>
+          <w:szCs w:val="24"/>
+          <w:lang w:eastAsia="zh-CN"/>
+        </w:rPr>
+        <w:t xml:space="preserve"> tell which one is wrong and the bodyfat is our Y. </w:t>
+      </w:r>
+      <w:proofErr w:type="gramStart"/>
+      <w:r>
+        <w:rPr>
+          <w:rFonts w:ascii="Times New Roman" w:eastAsia="等线" w:hAnsi="Times New Roman" w:cs="Times New Roman"/>
+          <w:sz w:val="24"/>
+          <w:szCs w:val="24"/>
+          <w:lang w:eastAsia="zh-CN"/>
+        </w:rPr>
+        <w:t>T</w:t>
+      </w:r>
+      <w:r>
+        <w:rPr>
+          <w:rFonts w:ascii="Times New Roman" w:eastAsia="等线" w:hAnsi="Times New Roman" w:cs="Times New Roman"/>
+          <w:sz w:val="24"/>
+          <w:szCs w:val="24"/>
+          <w:lang w:eastAsia="zh-CN"/>
+        </w:rPr>
+        <w:t>hus</w:t>
+      </w:r>
+      <w:proofErr w:type="gramEnd"/>
+      <w:r>
+        <w:rPr>
+          <w:rFonts w:ascii="Times New Roman" w:eastAsia="等线" w:hAnsi="Times New Roman" w:cs="Times New Roman"/>
+          <w:sz w:val="24"/>
+          <w:szCs w:val="24"/>
+          <w:lang w:eastAsia="zh-CN"/>
+        </w:rPr>
+        <w:t xml:space="preserve"> we drop these data points.</w:t>
+      </w:r>
+      <w:r>
+        <w:rPr>
+          <w:rFonts w:ascii="Times New Roman" w:eastAsia="等线" w:hAnsi="Times New Roman" w:cs="Times New Roman"/>
+          <w:sz w:val="24"/>
+          <w:szCs w:val="24"/>
+          <w:lang w:eastAsia="zh-CN"/>
+        </w:rPr>
+        <w:t xml:space="preserve"> (48, 76, 182, 96)</w:t>
+      </w:r>
+    </w:p>
+    <w:p>
+      <w:pPr>
+        <w:pStyle w:val="a3"/>
+        <w:rPr>
+          <w:rFonts w:ascii="Times New Roman" w:hAnsi="Times New Roman" w:cs="Times New Roman"/>
+          <w:sz w:val="24"/>
+          <w:szCs w:val="24"/>
+        </w:rPr>
+      </w:pPr>
+      <w:r>
+        <w:rPr>
+          <w:noProof/>
+        </w:rPr>
+        <w:drawing>
+          <wp:inline distT="0" distB="0" distL="0" distR="0" wp14:anchorId="0099225C" wp14:editId="27D32253">
+            <wp:extent cx="2924175" cy="1804803"/>
+            <wp:effectExtent l="0" t="0" r="0" b="5080"/>
+            <wp:docPr id="1" name="图片 1"/>
+            <wp:cNvGraphicFramePr>
+              <a:graphicFrameLocks xmlns:a="http://schemas.openxmlformats.org/drawingml/2006/main" noChangeAspect="1"/>
+            </wp:cNvGraphicFramePr>
+            <a:graphic xmlns:a="http://schemas.openxmlformats.org/drawingml/2006/main">
+              <a:graphicData uri="http://schemas.openxmlformats.org/drawingml/2006/picture">
+                <pic:pic xmlns:pic="http://schemas.openxmlformats.org/drawingml/2006/picture">
+                  <pic:nvPicPr>
+                    <pic:cNvPr id="1" name=""/>
+                    <pic:cNvPicPr/>
+                  </pic:nvPicPr>
+                  <pic:blipFill>
+                    <a:blip r:embed="rId7"/>
+                    <a:stretch>
+                      <a:fillRect/>
+                    </a:stretch>
+                  </pic:blipFill>
+                  <pic:spPr>
+                    <a:xfrm>
+                      <a:off x="0" y="0"/>
+                      <a:ext cx="3011920" cy="1858959"/>
+                    </a:xfrm>
+                    <a:prstGeom prst="rect">
+                      <a:avLst/>
+                    </a:prstGeom>
+                  </pic:spPr>
+                </pic:pic>
+              </a:graphicData>
+            </a:graphic>
+          </wp:inline>
+        </w:drawing>
+      </w:r>
+      <w:r>
+        <w:rPr>
+          <w:noProof/>
+        </w:rPr>
+        <w:drawing>
+          <wp:inline distT="0" distB="0" distL="0" distR="0" wp14:anchorId="349B4282" wp14:editId="3953E60E">
+            <wp:extent cx="2828925" cy="1746015"/>
+            <wp:effectExtent l="0" t="0" r="0" b="6985"/>
+            <wp:docPr id="3" name="图片 3"/>
+            <wp:cNvGraphicFramePr>
+              <a:graphicFrameLocks xmlns:a="http://schemas.openxmlformats.org/drawingml/2006/main" noChangeAspect="1"/>
+            </wp:cNvGraphicFramePr>
+            <a:graphic xmlns:a="http://schemas.openxmlformats.org/drawingml/2006/main">
+              <a:graphicData uri="http://schemas.openxmlformats.org/drawingml/2006/picture">
+                <pic:pic xmlns:pic="http://schemas.openxmlformats.org/drawingml/2006/picture">
+                  <pic:nvPicPr>
+                    <pic:cNvPr id="1" name=""/>
+                    <pic:cNvPicPr/>
+                  </pic:nvPicPr>
+                  <pic:blipFill>
+                    <a:blip r:embed="rId8"/>
+                    <a:stretch>
+                      <a:fillRect/>
+                    </a:stretch>
+                  </pic:blipFill>
+                  <pic:spPr>
+                    <a:xfrm>
+                      <a:off x="0" y="0"/>
+                      <a:ext cx="2874399" cy="1774081"/>
+                    </a:xfrm>
+                    <a:prstGeom prst="rect">
+                      <a:avLst/>
+                    </a:prstGeom>
+                  </pic:spPr>
+                </pic:pic>
+              </a:graphicData>
+            </a:graphic>
+          </wp:inline>
+        </w:drawing>
       </w:r>
     </w:p>
     <w:p>
@@ -245,108 +412,93 @@
           <w:numId w:val="1"/>
         </w:numPr>
         <w:rPr>
-          <w:rFonts w:ascii="Times New Roman" w:hAnsi="Times New Roman" w:cs="Times New Roman"/>
-          <w:sz w:val="24"/>
-          <w:szCs w:val="24"/>
-          <w:highlight w:val="yellow"/>
-        </w:rPr>
-      </w:pPr>
-      <w:r>
-        <w:rPr>
-          <w:rFonts w:ascii="Times New Roman" w:hAnsi="Times New Roman" w:cs="Times New Roman"/>
-          <w:sz w:val="24"/>
-          <w:szCs w:val="24"/>
-          <w:highlight w:val="yellow"/>
-        </w:rPr>
-        <w:t xml:space="preserve">Discuss any outliers removed/fixed/imputed </w:t>
-      </w:r>
-      <w:r>
-        <w:rPr>
-          <w:rFonts w:ascii="Times New Roman" w:hAnsi="Times New Roman" w:cs="Times New Roman"/>
-          <w:b/>
-          <w:bCs/>
-          <w:sz w:val="24"/>
-          <w:szCs w:val="24"/>
-          <w:highlight w:val="yellow"/>
-        </w:rPr>
-        <w:t>even before building a model</w:t>
-      </w:r>
-      <w:r>
-        <w:rPr>
-          <w:rFonts w:ascii="Times New Roman" w:hAnsi="Times New Roman" w:cs="Times New Roman"/>
-          <w:sz w:val="24"/>
-          <w:szCs w:val="24"/>
-          <w:highlight w:val="yellow"/>
-        </w:rPr>
-        <w:t xml:space="preserve"> (e.g. body fat % looks suspicious, some predictors look suspicious, etc.)</w:t>
+          <w:rFonts w:ascii="Times New Roman" w:eastAsia="等线" w:hAnsi="Times New Roman" w:cs="Times New Roman" w:hint="eastAsia"/>
+          <w:sz w:val="24"/>
+          <w:szCs w:val="24"/>
+          <w:lang w:eastAsia="zh-CN"/>
+        </w:rPr>
+      </w:pPr>
+      <w:r>
+        <w:rPr>
+          <w:rFonts w:ascii="Times New Roman" w:eastAsia="等线" w:hAnsi="Times New Roman" w:cs="Times New Roman" w:hint="eastAsia"/>
+          <w:sz w:val="24"/>
+          <w:szCs w:val="24"/>
+          <w:lang w:eastAsia="zh-CN"/>
+        </w:rPr>
+        <w:t>A</w:t>
+      </w:r>
+      <w:r>
+        <w:rPr>
+          <w:rFonts w:ascii="Times New Roman" w:eastAsia="等线" w:hAnsi="Times New Roman" w:cs="Times New Roman"/>
+          <w:sz w:val="24"/>
+          <w:szCs w:val="24"/>
+          <w:lang w:eastAsia="zh-CN"/>
+        </w:rPr>
+        <w:t xml:space="preserve">nother suspicious point is point 42. It only has height of 30, which is below half of all other data points. </w:t>
+      </w:r>
+      <w:proofErr w:type="gramStart"/>
+      <w:r>
+        <w:rPr>
+          <w:rFonts w:ascii="Times New Roman" w:eastAsia="等线" w:hAnsi="Times New Roman" w:cs="Times New Roman"/>
+          <w:sz w:val="24"/>
+          <w:szCs w:val="24"/>
+          <w:lang w:eastAsia="zh-CN"/>
+        </w:rPr>
+        <w:t>So</w:t>
+      </w:r>
+      <w:proofErr w:type="gramEnd"/>
+      <w:r>
+        <w:rPr>
+          <w:rFonts w:ascii="Times New Roman" w:eastAsia="等线" w:hAnsi="Times New Roman" w:cs="Times New Roman"/>
+          <w:sz w:val="24"/>
+          <w:szCs w:val="24"/>
+          <w:lang w:eastAsia="zh-CN"/>
+        </w:rPr>
+        <w:t xml:space="preserve"> either there are some error in the data, or there is some very special disease (that person is over 40 years old, thus can’t be explained by age). Either way, we think it does not suit in our data set.</w:t>
       </w:r>
     </w:p>
     <w:p>
       <w:pPr>
         <w:pStyle w:val="a3"/>
         <w:numPr>
-          <w:ilvl w:val="1"/>
+          <w:ilvl w:val="0"/>
           <w:numId w:val="1"/>
         </w:numPr>
         <w:rPr>
-          <w:rFonts w:ascii="Times New Roman" w:hAnsi="Times New Roman" w:cs="Times New Roman"/>
-          <w:sz w:val="24"/>
-          <w:szCs w:val="24"/>
-          <w:highlight w:val="yellow"/>
-        </w:rPr>
-      </w:pPr>
-      <w:r>
-        <w:rPr>
-          <w:rFonts w:ascii="Times New Roman" w:hAnsi="Times New Roman" w:cs="Times New Roman"/>
-          <w:sz w:val="24"/>
-          <w:szCs w:val="24"/>
-          <w:highlight w:val="yellow"/>
-          <w:u w:val="single"/>
-        </w:rPr>
-        <w:t>Example 1</w:t>
-      </w:r>
-      <w:r>
-        <w:rPr>
-          <w:rFonts w:ascii="Times New Roman" w:hAnsi="Times New Roman" w:cs="Times New Roman"/>
-          <w:sz w:val="24"/>
-          <w:szCs w:val="24"/>
-          <w:highlight w:val="yellow"/>
-        </w:rPr>
-        <w:t xml:space="preserve">: I removed individual with body fat % BLANK because of BLANK. </w:t>
-      </w:r>
-    </w:p>
-    <w:p>
-      <w:pPr>
-        <w:pStyle w:val="a3"/>
-        <w:numPr>
-          <w:ilvl w:val="1"/>
-          <w:numId w:val="1"/>
-        </w:numPr>
-        <w:rPr>
-          <w:rFonts w:ascii="Times New Roman" w:hAnsi="Times New Roman" w:cs="Times New Roman"/>
-          <w:sz w:val="24"/>
-          <w:szCs w:val="24"/>
-          <w:highlight w:val="yellow"/>
-        </w:rPr>
-      </w:pPr>
-      <w:r>
-        <w:rPr>
-          <w:rFonts w:ascii="Times New Roman" w:hAnsi="Times New Roman" w:cs="Times New Roman"/>
-          <w:sz w:val="24"/>
-          <w:szCs w:val="24"/>
-          <w:highlight w:val="yellow"/>
-          <w:u w:val="single"/>
-        </w:rPr>
-        <w:t>Example 2</w:t>
-      </w:r>
-      <w:r>
-        <w:rPr>
-          <w:rFonts w:ascii="Times New Roman" w:hAnsi="Times New Roman" w:cs="Times New Roman"/>
-          <w:sz w:val="24"/>
-          <w:szCs w:val="24"/>
-          <w:highlight w:val="yellow"/>
-        </w:rPr>
-        <w:t>: I fixed/imputed individuals with body fat % BLANK by BLANK</w:t>
+          <w:rFonts w:ascii="Times New Roman" w:eastAsia="等线" w:hAnsi="Times New Roman" w:cs="Times New Roman" w:hint="eastAsia"/>
+          <w:sz w:val="24"/>
+          <w:szCs w:val="24"/>
+          <w:lang w:eastAsia="zh-CN"/>
+        </w:rPr>
+      </w:pPr>
+      <w:r>
+        <w:rPr>
+          <w:rFonts w:ascii="Times New Roman" w:eastAsia="等线" w:hAnsi="Times New Roman" w:cs="Times New Roman"/>
+          <w:sz w:val="24"/>
+          <w:szCs w:val="24"/>
+          <w:lang w:eastAsia="zh-CN"/>
+        </w:rPr>
+        <w:t xml:space="preserve">There are also some points (e.g. 39 and 41) that have measure values away from the majority. </w:t>
+      </w:r>
+      <w:proofErr w:type="gramStart"/>
+      <w:r>
+        <w:rPr>
+          <w:rFonts w:ascii="Times New Roman" w:eastAsia="等线" w:hAnsi="Times New Roman" w:cs="Times New Roman"/>
+          <w:sz w:val="24"/>
+          <w:szCs w:val="24"/>
+          <w:lang w:eastAsia="zh-CN"/>
+        </w:rPr>
+        <w:t>However</w:t>
+      </w:r>
+      <w:proofErr w:type="gramEnd"/>
+      <w:r>
+        <w:rPr>
+          <w:rFonts w:ascii="Times New Roman" w:eastAsia="等线" w:hAnsi="Times New Roman" w:cs="Times New Roman"/>
+          <w:sz w:val="24"/>
+          <w:szCs w:val="24"/>
+          <w:lang w:eastAsia="zh-CN"/>
+        </w:rPr>
+        <w:t xml:space="preserve"> after look deep into those data, we think the data is reasonable and can be explained with extremely obsess.</w:t>
       </w:r>
     </w:p>
     <w:p>
@@ -516,37 +668,37 @@
         <w:pStyle w:val="a3"/>
         <w:ind w:firstLine="360"/>
         <w:rPr>
+          <w:rFonts w:ascii="Times New Roman" w:eastAsia="等线" w:hAnsi="Times New Roman" w:cs="Times New Roman"/>
+          <w:sz w:val="24"/>
+          <w:szCs w:val="24"/>
+          <w:lang w:eastAsia="zh-CN"/>
+        </w:rPr>
+      </w:pPr>
+      <w:r>
+        <w:rPr>
           <w:rFonts w:ascii="Times New Roman" w:eastAsia="等线" w:hAnsi="Times New Roman" w:cs="Times New Roman" w:hint="eastAsia"/>
           <w:sz w:val="24"/>
           <w:szCs w:val="24"/>
           <w:lang w:eastAsia="zh-CN"/>
         </w:rPr>
-      </w:pPr>
-      <w:r>
-        <w:rPr>
-          <w:rFonts w:ascii="Times New Roman" w:eastAsia="等线" w:hAnsi="Times New Roman" w:cs="Times New Roman" w:hint="eastAsia"/>
+        <w:t>S</w:t>
+      </w:r>
+      <w:r>
+        <w:rPr>
+          <w:rFonts w:ascii="Times New Roman" w:eastAsia="等线" w:hAnsi="Times New Roman" w:cs="Times New Roman"/>
           <w:sz w:val="24"/>
           <w:szCs w:val="24"/>
           <w:lang w:eastAsia="zh-CN"/>
         </w:rPr>
-        <w:t>S</w:t>
-      </w:r>
-      <w:r>
+        <w:t>o, for example, a man with xxx is expected to have body fat percentage of xxx, the 95PI is xxx.</w:t>
+      </w:r>
+    </w:p>
+    <w:p>
+      <w:pPr>
+        <w:pStyle w:val="a3"/>
+        <w:ind w:firstLine="360"/>
         <w:rPr>
           <w:rFonts w:ascii="Times New Roman" w:eastAsia="等线" w:hAnsi="Times New Roman" w:cs="Times New Roman"/>
-          <w:sz w:val="24"/>
-          <w:szCs w:val="24"/>
-          <w:lang w:eastAsia="zh-CN"/>
-        </w:rPr>
-        <w:t>o, for example, a man with xxx is expected to have body fat percentage of xxx, the 95PI is xxx.</w:t>
-      </w:r>
-    </w:p>
-    <w:p>
-      <w:pPr>
-        <w:pStyle w:val="a3"/>
-        <w:ind w:firstLine="360"/>
-        <w:rPr>
-          <w:rFonts w:ascii="Times New Roman" w:eastAsia="等线" w:hAnsi="Times New Roman" w:cs="Times New Roman" w:hint="eastAsia"/>
           <w:sz w:val="24"/>
           <w:szCs w:val="24"/>
           <w:lang w:eastAsia="zh-CN"/>
@@ -715,6 +867,7 @@
           <w:highlight w:val="yellow"/>
           <w:u w:val="single"/>
         </w:rPr>
+        <w:lastRenderedPageBreak/>
         <w:t>Example 1</w:t>
       </w:r>
       <w:r>
@@ -1027,7 +1180,6 @@
           <w:szCs w:val="24"/>
           <w:highlight w:val="yellow"/>
         </w:rPr>
-        <w:lastRenderedPageBreak/>
         <w:t xml:space="preserve">This section may overlap with the previous section in some respects. </w:t>
       </w:r>
     </w:p>
@@ -1535,19 +1687,20 @@
         <w:pStyle w:val="a3"/>
         <w:ind w:firstLine="720"/>
         <w:rPr>
+          <w:rFonts w:ascii="Times New Roman" w:eastAsia="等线" w:hAnsi="Times New Roman" w:cs="Times New Roman"/>
+          <w:sz w:val="24"/>
+          <w:szCs w:val="24"/>
+          <w:lang w:eastAsia="zh-CN"/>
+        </w:rPr>
+      </w:pPr>
+      <w:r>
+        <w:rPr>
           <w:rFonts w:ascii="Times New Roman" w:eastAsia="等线" w:hAnsi="Times New Roman" w:cs="Times New Roman" w:hint="eastAsia"/>
           <w:sz w:val="24"/>
           <w:szCs w:val="24"/>
           <w:lang w:eastAsia="zh-CN"/>
         </w:rPr>
-      </w:pPr>
-      <w:r>
-        <w:rPr>
-          <w:rFonts w:ascii="Times New Roman" w:eastAsia="等线" w:hAnsi="Times New Roman" w:cs="Times New Roman" w:hint="eastAsia"/>
-          <w:sz w:val="24"/>
-          <w:szCs w:val="24"/>
-          <w:lang w:eastAsia="zh-CN"/>
-        </w:rPr>
+        <w:lastRenderedPageBreak/>
         <w:t>O</w:t>
       </w:r>
       <w:r>
@@ -1637,7 +1790,7 @@
       </w:r>
     </w:p>
     <w:sectPr>
-      <w:footerReference w:type="default" r:id="rId7"/>
+      <w:footerReference w:type="default" r:id="rId9"/>
       <w:pgSz w:w="12240" w:h="15840"/>
       <w:pgMar w:top="1440" w:right="1440" w:bottom="1440" w:left="1440" w:header="720" w:footer="720" w:gutter="0"/>
       <w:cols w:space="720"/>

</xml_diff>